<commit_message>
add logs and README for part2 turn in
</commit_message>
<xml_diff>
--- a/part2/3_schema.docx
+++ b/part2/3_schema.docx
@@ -59,17 +59,12 @@
           <w:b/>
         </w:rPr>
       </w:pPr>
+      <w:bookmarkStart w:id="0" w:name="__DdeLink__72_453978386"/>
       <w:r>
         <w:rPr>
           <w:b/>
         </w:rPr>
-        <w:t>Schemas</w:t>
-      </w:r>
-      <w:r>
-        <w:rPr>
-          <w:b/>
-        </w:rPr>
-        <w:t>(before normalize)</w:t>
+        <w:t>Schemas(before normalize)</w:t>
       </w:r>
     </w:p>
     <w:p>
@@ -751,6 +746,7 @@
         </w:rPr>
         <w:t>inYear</w:t>
       </w:r>
+      <w:bookmarkEnd w:id="0"/>
       <w:r>
         <w:rPr>
           <w:i w:val="false"/>
@@ -772,11 +768,786 @@
     <w:p>
       <w:pPr>
         <w:pStyle w:val="ListParagraph"/>
+        <w:numPr>
+          <w:ilvl w:val="0"/>
+          <w:numId w:val="1"/>
+        </w:numPr>
         <w:ind w:left="0" w:right="0" w:hanging="360"/>
-        <w:rPr/>
-      </w:pPr>
-      <w:r>
-        <w:rPr/>
+        <w:rPr>
+          <w:b/>
+        </w:rPr>
+      </w:pPr>
+      <w:r>
+        <w:rPr>
+          <w:b/>
+        </w:rPr>
+        <w:t>Schemas(</w:t>
+      </w:r>
+      <w:r>
+        <w:rPr>
+          <w:b/>
+        </w:rPr>
+        <w:t>after</w:t>
+      </w:r>
+      <w:r>
+        <w:rPr>
+          <w:b/>
+        </w:rPr>
+        <w:t xml:space="preserve"> normalize)</w:t>
+      </w:r>
+    </w:p>
+    <w:p>
+      <w:pPr>
+        <w:pStyle w:val="ListParagraph"/>
+        <w:numPr>
+          <w:ilvl w:val="1"/>
+          <w:numId w:val="1"/>
+        </w:numPr>
+        <w:ind w:left="720" w:right="0" w:hanging="360"/>
+        <w:rPr>
+          <w:i w:val="false"/>
+          <w:iCs w:val="false"/>
+        </w:rPr>
+      </w:pPr>
+      <w:r>
+        <w:rPr>
+          <w:i w:val="false"/>
+          <w:iCs w:val="false"/>
+        </w:rPr>
+        <w:t>Countries(</w:t>
+      </w:r>
+      <w:r>
+        <w:rPr>
+          <w:i w:val="false"/>
+          <w:iCs w:val="false"/>
+          <w:u w:val="single"/>
+        </w:rPr>
+        <w:t>countryCode</w:t>
+      </w:r>
+      <w:r>
+        <w:rPr>
+          <w:i w:val="false"/>
+          <w:iCs w:val="false"/>
+        </w:rPr>
+        <w:t>, CountryNumber, name, subregion, capital, factbookCode, generalInfo, climate, govType, economy)</w:t>
+      </w:r>
+    </w:p>
+    <w:p>
+      <w:pPr>
+        <w:pStyle w:val="ListParagraph"/>
+        <w:ind w:left="720" w:right="0" w:hanging="360"/>
+        <w:rPr>
+          <w:i w:val="false"/>
+          <w:iCs w:val="false"/>
+        </w:rPr>
+      </w:pPr>
+      <w:r>
+        <w:rPr>
+          <w:i w:val="false"/>
+          <w:iCs w:val="false"/>
+        </w:rPr>
+      </w:r>
+    </w:p>
+    <w:p>
+      <w:pPr>
+        <w:pStyle w:val="ListParagraph"/>
+        <w:numPr>
+          <w:ilvl w:val="1"/>
+          <w:numId w:val="1"/>
+        </w:numPr>
+        <w:ind w:left="720" w:right="0" w:hanging="360"/>
+        <w:rPr/>
+      </w:pPr>
+      <w:r>
+        <w:rPr/>
+        <w:t>Borders(</w:t>
+      </w:r>
+      <w:r>
+        <w:rPr>
+          <w:i w:val="false"/>
+          <w:iCs w:val="false"/>
+          <w:u w:val="single"/>
+        </w:rPr>
+        <w:t>countryCode</w:t>
+      </w:r>
+      <w:r>
+        <w:rPr/>
+        <w:t xml:space="preserve">, </w:t>
+      </w:r>
+      <w:r>
+        <w:rPr>
+          <w:u w:val="single"/>
+        </w:rPr>
+        <w:t>borderingCountryCode</w:t>
+      </w:r>
+      <w:r>
+        <w:rPr/>
+        <w:t>)</w:t>
+      </w:r>
+    </w:p>
+    <w:p>
+      <w:pPr>
+        <w:pStyle w:val="ListParagraph"/>
+        <w:ind w:left="720" w:right="0" w:hanging="360"/>
+        <w:rPr/>
+      </w:pPr>
+      <w:r>
+        <w:rPr/>
+      </w:r>
+    </w:p>
+    <w:p>
+      <w:pPr>
+        <w:pStyle w:val="ListParagraph"/>
+        <w:numPr>
+          <w:ilvl w:val="1"/>
+          <w:numId w:val="1"/>
+        </w:numPr>
+        <w:ind w:left="720" w:right="0" w:hanging="360"/>
+        <w:rPr/>
+      </w:pPr>
+      <w:r>
+        <w:rPr/>
+        <w:t>LanguagesSpoken(</w:t>
+      </w:r>
+      <w:r>
+        <w:rPr>
+          <w:u w:val="single"/>
+        </w:rPr>
+        <w:t>countryCode</w:t>
+      </w:r>
+      <w:r>
+        <w:rPr/>
+        <w:t xml:space="preserve">, </w:t>
+      </w:r>
+      <w:r>
+        <w:rPr>
+          <w:u w:val="single"/>
+        </w:rPr>
+        <w:t>language</w:t>
+      </w:r>
+      <w:r>
+        <w:rPr/>
+        <w:t>, percentPop)</w:t>
+      </w:r>
+    </w:p>
+    <w:p>
+      <w:pPr>
+        <w:pStyle w:val="ListParagraph"/>
+        <w:ind w:left="720" w:right="0" w:hanging="360"/>
+        <w:rPr/>
+      </w:pPr>
+      <w:r>
+        <w:rPr/>
+      </w:r>
+    </w:p>
+    <w:p>
+      <w:pPr>
+        <w:pStyle w:val="ListParagraph"/>
+        <w:numPr>
+          <w:ilvl w:val="1"/>
+          <w:numId w:val="1"/>
+        </w:numPr>
+        <w:ind w:left="720" w:right="0" w:hanging="360"/>
+        <w:rPr/>
+      </w:pPr>
+      <w:r>
+        <w:rPr/>
+        <w:t>WorldBankStats(</w:t>
+      </w:r>
+      <w:r>
+        <w:rPr>
+          <w:u w:val="single"/>
+        </w:rPr>
+        <w:t>countryCode</w:t>
+      </w:r>
+      <w:r>
+        <w:rPr/>
+        <w:t xml:space="preserve">, </w:t>
+      </w:r>
+      <w:r>
+        <w:rPr>
+          <w:u w:val="single"/>
+        </w:rPr>
+        <w:t>statType</w:t>
+      </w:r>
+      <w:r>
+        <w:rPr/>
+        <w:t>, year2005, year2006, year2007, year2008, year2009, year2010, year2011, year2012, year2013, year2014)</w:t>
+      </w:r>
+    </w:p>
+    <w:p>
+      <w:pPr>
+        <w:pStyle w:val="ListParagraph"/>
+        <w:ind w:left="720" w:right="0" w:hanging="360"/>
+        <w:rPr/>
+      </w:pPr>
+      <w:r>
+        <w:rPr/>
+      </w:r>
+    </w:p>
+    <w:p>
+      <w:pPr>
+        <w:pStyle w:val="ListParagraph"/>
+        <w:numPr>
+          <w:ilvl w:val="1"/>
+          <w:numId w:val="1"/>
+        </w:numPr>
+        <w:ind w:left="720" w:right="0" w:hanging="360"/>
+        <w:rPr>
+          <w:i w:val="false"/>
+          <w:iCs w:val="false"/>
+        </w:rPr>
+      </w:pPr>
+      <w:r>
+        <w:rPr>
+          <w:i w:val="false"/>
+          <w:iCs w:val="false"/>
+        </w:rPr>
+        <w:t>Leaders(</w:t>
+      </w:r>
+      <w:r>
+        <w:rPr>
+          <w:i w:val="false"/>
+          <w:iCs w:val="false"/>
+          <w:u w:val="single"/>
+        </w:rPr>
+        <w:t>name</w:t>
+      </w:r>
+      <w:r>
+        <w:rPr>
+          <w:i w:val="false"/>
+          <w:iCs w:val="false"/>
+        </w:rPr>
+        <w:t xml:space="preserve">, </w:t>
+      </w:r>
+      <w:r>
+        <w:rPr>
+          <w:i w:val="false"/>
+          <w:iCs w:val="false"/>
+          <w:u w:val="single"/>
+        </w:rPr>
+        <w:t>type</w:t>
+      </w:r>
+      <w:r>
+        <w:rPr>
+          <w:i w:val="false"/>
+          <w:iCs w:val="false"/>
+        </w:rPr>
+        <w:t>, termStart, termEnd)</w:t>
+      </w:r>
+    </w:p>
+    <w:p>
+      <w:pPr>
+        <w:pStyle w:val="ListParagraph"/>
+        <w:ind w:left="720" w:right="0" w:hanging="360"/>
+        <w:rPr>
+          <w:i w:val="false"/>
+          <w:iCs w:val="false"/>
+        </w:rPr>
+      </w:pPr>
+      <w:r>
+        <w:rPr>
+          <w:i w:val="false"/>
+          <w:iCs w:val="false"/>
+        </w:rPr>
+      </w:r>
+    </w:p>
+    <w:p>
+      <w:pPr>
+        <w:pStyle w:val="ListParagraph"/>
+        <w:numPr>
+          <w:ilvl w:val="1"/>
+          <w:numId w:val="1"/>
+        </w:numPr>
+        <w:ind w:left="720" w:right="0" w:hanging="360"/>
+        <w:rPr/>
+      </w:pPr>
+      <w:r>
+        <w:rPr/>
+        <w:t>LeaderOf(</w:t>
+      </w:r>
+      <w:r>
+        <w:rPr>
+          <w:u w:val="single"/>
+        </w:rPr>
+        <w:t>countryCode</w:t>
+      </w:r>
+      <w:r>
+        <w:rPr/>
+        <w:t xml:space="preserve">, </w:t>
+      </w:r>
+      <w:r>
+        <w:rPr>
+          <w:u w:val="single"/>
+        </w:rPr>
+        <w:t>leaderName</w:t>
+      </w:r>
+      <w:r>
+        <w:rPr/>
+        <w:t>)</w:t>
+      </w:r>
+    </w:p>
+    <w:p>
+      <w:pPr>
+        <w:pStyle w:val="ListParagraph"/>
+        <w:ind w:left="720" w:right="0" w:hanging="360"/>
+        <w:rPr/>
+      </w:pPr>
+      <w:r>
+        <w:rPr/>
+      </w:r>
+    </w:p>
+    <w:p>
+      <w:pPr>
+        <w:pStyle w:val="ListParagraph"/>
+        <w:numPr>
+          <w:ilvl w:val="1"/>
+          <w:numId w:val="1"/>
+        </w:numPr>
+        <w:ind w:left="720" w:right="0" w:hanging="360"/>
+        <w:rPr>
+          <w:i w:val="false"/>
+          <w:iCs w:val="false"/>
+        </w:rPr>
+      </w:pPr>
+      <w:r>
+        <w:rPr>
+          <w:i w:val="false"/>
+          <w:iCs w:val="false"/>
+        </w:rPr>
+        <w:t>Conflicts(</w:t>
+      </w:r>
+      <w:r>
+        <w:rPr>
+          <w:i w:val="false"/>
+          <w:iCs w:val="false"/>
+          <w:u w:val="single"/>
+        </w:rPr>
+        <w:t>conflictId</w:t>
+      </w:r>
+      <w:r>
+        <w:rPr>
+          <w:i w:val="false"/>
+          <w:iCs w:val="false"/>
+        </w:rPr>
+        <w:t>, location, start, end)</w:t>
+      </w:r>
+    </w:p>
+    <w:p>
+      <w:pPr>
+        <w:pStyle w:val="ListParagraph"/>
+        <w:ind w:left="720" w:right="0" w:hanging="360"/>
+        <w:rPr>
+          <w:i w:val="false"/>
+          <w:iCs w:val="false"/>
+        </w:rPr>
+      </w:pPr>
+      <w:r>
+        <w:rPr>
+          <w:i w:val="false"/>
+          <w:iCs w:val="false"/>
+        </w:rPr>
+      </w:r>
+    </w:p>
+    <w:p>
+      <w:pPr>
+        <w:pStyle w:val="ListParagraph"/>
+        <w:numPr>
+          <w:ilvl w:val="1"/>
+          <w:numId w:val="1"/>
+        </w:numPr>
+        <w:ind w:left="720" w:right="0" w:hanging="360"/>
+        <w:rPr>
+          <w:i w:val="false"/>
+          <w:iCs w:val="false"/>
+        </w:rPr>
+      </w:pPr>
+      <w:r>
+        <w:rPr>
+          <w:i w:val="false"/>
+          <w:iCs w:val="false"/>
+        </w:rPr>
+        <w:t>ConflictParties(</w:t>
+      </w:r>
+      <w:r>
+        <w:rPr>
+          <w:i w:val="false"/>
+          <w:iCs w:val="false"/>
+          <w:u w:val="single"/>
+        </w:rPr>
+        <w:t>conflictId</w:t>
+      </w:r>
+      <w:r>
+        <w:rPr>
+          <w:i w:val="false"/>
+          <w:iCs w:val="false"/>
+        </w:rPr>
+        <w:t xml:space="preserve">, </w:t>
+      </w:r>
+      <w:r>
+        <w:rPr>
+          <w:i w:val="false"/>
+          <w:iCs w:val="false"/>
+          <w:u w:val="single"/>
+        </w:rPr>
+        <w:t>partyName</w:t>
+      </w:r>
+      <w:r>
+        <w:rPr>
+          <w:i w:val="false"/>
+          <w:iCs w:val="false"/>
+        </w:rPr>
+        <w:t>, side)</w:t>
+      </w:r>
+    </w:p>
+    <w:p>
+      <w:pPr>
+        <w:pStyle w:val="ListParagraph"/>
+        <w:ind w:left="720" w:right="0" w:hanging="360"/>
+        <w:rPr>
+          <w:i w:val="false"/>
+          <w:iCs w:val="false"/>
+        </w:rPr>
+      </w:pPr>
+      <w:r>
+        <w:rPr>
+          <w:i w:val="false"/>
+          <w:iCs w:val="false"/>
+        </w:rPr>
+      </w:r>
+    </w:p>
+    <w:p>
+      <w:pPr>
+        <w:pStyle w:val="ListParagraph"/>
+        <w:numPr>
+          <w:ilvl w:val="1"/>
+          <w:numId w:val="1"/>
+        </w:numPr>
+        <w:ind w:left="720" w:right="0" w:hanging="360"/>
+        <w:rPr>
+          <w:i w:val="false"/>
+          <w:iCs w:val="false"/>
+        </w:rPr>
+      </w:pPr>
+      <w:r>
+        <w:rPr>
+          <w:i w:val="false"/>
+          <w:iCs w:val="false"/>
+        </w:rPr>
+        <w:t>TradesWith(</w:t>
+      </w:r>
+      <w:r>
+        <w:rPr>
+          <w:i w:val="false"/>
+          <w:iCs w:val="false"/>
+          <w:u w:val="single"/>
+        </w:rPr>
+        <w:t>countryCode</w:t>
+      </w:r>
+      <w:r>
+        <w:rPr>
+          <w:i w:val="false"/>
+          <w:iCs w:val="false"/>
+        </w:rPr>
+        <w:t xml:space="preserve">, </w:t>
+      </w:r>
+      <w:r>
+        <w:rPr>
+          <w:i w:val="false"/>
+          <w:iCs w:val="false"/>
+          <w:u w:val="single"/>
+        </w:rPr>
+        <w:t>partnerCountryCode</w:t>
+      </w:r>
+      <w:r>
+        <w:rPr>
+          <w:i w:val="false"/>
+          <w:iCs w:val="false"/>
+        </w:rPr>
+        <w:t xml:space="preserve">, </w:t>
+      </w:r>
+      <w:r>
+        <w:rPr>
+          <w:i w:val="false"/>
+          <w:iCs w:val="false"/>
+          <w:u w:val="single"/>
+        </w:rPr>
+        <w:t>type</w:t>
+      </w:r>
+      <w:r>
+        <w:rPr>
+          <w:i w:val="false"/>
+          <w:iCs w:val="false"/>
+        </w:rPr>
+        <w:t>, total)</w:t>
+      </w:r>
+    </w:p>
+    <w:p>
+      <w:pPr>
+        <w:pStyle w:val="ListParagraph"/>
+        <w:ind w:left="720" w:right="0" w:hanging="360"/>
+        <w:rPr>
+          <w:i w:val="false"/>
+          <w:iCs w:val="false"/>
+        </w:rPr>
+      </w:pPr>
+      <w:r>
+        <w:rPr>
+          <w:i w:val="false"/>
+          <w:iCs w:val="false"/>
+        </w:rPr>
+      </w:r>
+    </w:p>
+    <w:p>
+      <w:pPr>
+        <w:pStyle w:val="ListParagraph"/>
+        <w:numPr>
+          <w:ilvl w:val="1"/>
+          <w:numId w:val="1"/>
+        </w:numPr>
+        <w:ind w:left="720" w:right="0" w:hanging="360"/>
+        <w:rPr>
+          <w:i w:val="false"/>
+          <w:iCs w:val="false"/>
+        </w:rPr>
+      </w:pPr>
+      <w:r>
+        <w:rPr>
+          <w:i w:val="false"/>
+          <w:iCs w:val="false"/>
+        </w:rPr>
+        <w:t>Treaties(</w:t>
+      </w:r>
+      <w:r>
+        <w:rPr>
+          <w:i w:val="false"/>
+          <w:iCs w:val="false"/>
+          <w:u w:val="single"/>
+        </w:rPr>
+        <w:t>treatyNumber</w:t>
+      </w:r>
+      <w:r>
+        <w:rPr>
+          <w:i w:val="false"/>
+          <w:iCs w:val="false"/>
+        </w:rPr>
+        <w:t>, name, dateEnforced, description, wikipage)</w:t>
+      </w:r>
+    </w:p>
+    <w:p>
+      <w:pPr>
+        <w:pStyle w:val="ListParagraph"/>
+        <w:ind w:left="720" w:right="0" w:hanging="360"/>
+        <w:rPr>
+          <w:i w:val="false"/>
+          <w:iCs w:val="false"/>
+        </w:rPr>
+      </w:pPr>
+      <w:r>
+        <w:rPr>
+          <w:i w:val="false"/>
+          <w:iCs w:val="false"/>
+        </w:rPr>
+      </w:r>
+    </w:p>
+    <w:p>
+      <w:pPr>
+        <w:pStyle w:val="ListParagraph"/>
+        <w:numPr>
+          <w:ilvl w:val="1"/>
+          <w:numId w:val="1"/>
+        </w:numPr>
+        <w:ind w:left="720" w:right="0" w:hanging="360"/>
+        <w:rPr>
+          <w:i w:val="false"/>
+          <w:iCs w:val="false"/>
+        </w:rPr>
+      </w:pPr>
+      <w:r>
+        <w:rPr>
+          <w:i w:val="false"/>
+          <w:iCs w:val="false"/>
+        </w:rPr>
+        <w:t>TreatyParties(</w:t>
+      </w:r>
+      <w:r>
+        <w:rPr>
+          <w:i w:val="false"/>
+          <w:iCs w:val="false"/>
+          <w:u w:val="single"/>
+        </w:rPr>
+        <w:t>treatyNumber</w:t>
+      </w:r>
+      <w:r>
+        <w:rPr>
+          <w:i w:val="false"/>
+          <w:iCs w:val="false"/>
+        </w:rPr>
+        <w:t xml:space="preserve">, </w:t>
+      </w:r>
+      <w:r>
+        <w:rPr>
+          <w:i w:val="false"/>
+          <w:iCs w:val="false"/>
+          <w:u w:val="single"/>
+        </w:rPr>
+        <w:t>treatyNumber</w:t>
+      </w:r>
+      <w:r>
+        <w:rPr>
+          <w:i w:val="false"/>
+          <w:iCs w:val="false"/>
+        </w:rPr>
+        <w:t>)</w:t>
+      </w:r>
+    </w:p>
+    <w:p>
+      <w:pPr>
+        <w:pStyle w:val="ListParagraph"/>
+        <w:ind w:left="720" w:right="0" w:hanging="360"/>
+        <w:rPr>
+          <w:i w:val="false"/>
+          <w:iCs w:val="false"/>
+        </w:rPr>
+      </w:pPr>
+      <w:r>
+        <w:rPr>
+          <w:i w:val="false"/>
+          <w:iCs w:val="false"/>
+        </w:rPr>
+      </w:r>
+    </w:p>
+    <w:p>
+      <w:pPr>
+        <w:pStyle w:val="ListParagraph"/>
+        <w:numPr>
+          <w:ilvl w:val="1"/>
+          <w:numId w:val="1"/>
+        </w:numPr>
+        <w:ind w:left="720" w:right="0" w:hanging="360"/>
+        <w:rPr>
+          <w:i w:val="false"/>
+          <w:iCs w:val="false"/>
+        </w:rPr>
+      </w:pPr>
+      <w:r>
+        <w:rPr>
+          <w:i w:val="false"/>
+          <w:iCs w:val="false"/>
+        </w:rPr>
+        <w:t>Migrations(</w:t>
+      </w:r>
+      <w:r>
+        <w:rPr>
+          <w:i w:val="false"/>
+          <w:iCs w:val="false"/>
+          <w:u w:val="single"/>
+        </w:rPr>
+        <w:t>destCountry</w:t>
+      </w:r>
+      <w:r>
+        <w:rPr>
+          <w:i w:val="false"/>
+          <w:iCs w:val="false"/>
+        </w:rPr>
+        <w:t xml:space="preserve">, </w:t>
+      </w:r>
+      <w:r>
+        <w:rPr>
+          <w:i w:val="false"/>
+          <w:iCs w:val="false"/>
+          <w:u w:val="single"/>
+        </w:rPr>
+        <w:t>origCountry</w:t>
+      </w:r>
+      <w:r>
+        <w:rPr>
+          <w:i w:val="false"/>
+          <w:iCs w:val="false"/>
+        </w:rPr>
+        <w:t xml:space="preserve">, </w:t>
+      </w:r>
+      <w:r>
+        <w:rPr>
+          <w:i w:val="false"/>
+          <w:iCs w:val="false"/>
+          <w:u w:val="single"/>
+        </w:rPr>
+        <w:t>inYear</w:t>
+      </w:r>
+      <w:r>
+        <w:rPr>
+          <w:i w:val="false"/>
+          <w:iCs w:val="false"/>
+        </w:rPr>
+        <w:t>, totalAmount)</w:t>
+      </w:r>
+    </w:p>
+    <w:p>
+      <w:pPr>
+        <w:pStyle w:val="ListParagraph"/>
+        <w:ind w:left="720" w:right="0" w:hanging="360"/>
+        <w:rPr/>
+      </w:pPr>
+      <w:r>
+        <w:rPr/>
+      </w:r>
+    </w:p>
+    <w:p>
+      <w:pPr>
+        <w:pStyle w:val="ListParagraph"/>
+        <w:numPr>
+          <w:ilvl w:val="1"/>
+          <w:numId w:val="1"/>
+        </w:numPr>
+        <w:ind w:left="720" w:right="0" w:hanging="360"/>
+        <w:rPr/>
+      </w:pPr>
+      <w:r>
+        <w:rPr/>
+        <w:t>Regions(</w:t>
+      </w:r>
+      <w:r>
+        <w:rPr>
+          <w:u w:val="single"/>
+        </w:rPr>
+        <w:t>subRegion</w:t>
+      </w:r>
+      <w:r>
+        <w:rPr/>
+        <w:t>, region)</w:t>
+      </w:r>
+    </w:p>
+    <w:p>
+      <w:pPr>
+        <w:pStyle w:val="ListParagraph"/>
+        <w:ind w:left="0" w:right="0" w:hanging="360"/>
+        <w:rPr/>
+      </w:pPr>
+      <w:r>
+        <w:rPr/>
+      </w:r>
+    </w:p>
+    <w:p>
+      <w:pPr>
+        <w:pStyle w:val="ListParagraph"/>
+        <w:ind w:left="0" w:right="0" w:hanging="360"/>
+        <w:rPr/>
+      </w:pPr>
+      <w:r>
+        <w:rPr/>
+        <w:t xml:space="preserve">We found BCNF violation in Countries, so we broke it to two realtions. </w:t>
+      </w:r>
+    </w:p>
+    <w:p>
+      <w:pPr>
+        <w:pStyle w:val="ListParagraph"/>
+        <w:ind w:left="0" w:right="0" w:hanging="360"/>
+        <w:rPr/>
+      </w:pPr>
+      <w:r>
+        <w:rPr/>
+        <w:t xml:space="preserve">The Functional Dependencies are listed in a separate document.   </w:t>
       </w:r>
     </w:p>
     <w:sectPr>
@@ -815,7 +1586,7 @@
       </w:tblCellMar>
     </w:tblPr>
     <w:tblGrid>
-      <w:gridCol w:w="5308"/>
+      <w:gridCol w:w="5307"/>
       <w:gridCol w:w="4043"/>
     </w:tblGrid>
     <w:tr>
@@ -824,7 +1595,7 @@
       </w:trPr>
       <w:tc>
         <w:tcPr>
-          <w:tcW w:w="5308" w:type="dxa"/>
+          <w:tcW w:w="5307" w:type="dxa"/>
           <w:tcBorders>
             <w:top w:val="nil"/>
             <w:left w:val="nil"/>
@@ -848,14 +1619,7 @@
               <w:sz w:val="32"/>
               <w:szCs w:val="32"/>
             </w:rPr>
-            <w:t xml:space="preserve">Project Part 2: </w:t>
-          </w:r>
-          <w:r>
-            <w:rPr>
-              <w:sz w:val="32"/>
-              <w:szCs w:val="32"/>
-            </w:rPr>
-            <w:t>Schemas</w:t>
+            <w:t>Project Part 2: Schemas</w:t>
           </w:r>
         </w:p>
       </w:tc>

</xml_diff>